<commit_message>
fix: update CV details and improve personal introduction for clarity and professionalism
</commit_message>
<xml_diff>
--- a/cv_real.docx
+++ b/cv_real.docx
@@ -140,7 +140,15 @@
           <w:sz w:val="18"/>
           <w:szCs w:val="18"/>
         </w:rPr>
-        <w:t xml:space="preserve"> link port</w:t>
+        <w:t xml:space="preserve"> </w:t>
+      </w:r>
+      <w:r>
+        <w:rPr>
+          <w:rFonts w:ascii="Times New Roman" w:eastAsia="Arial" w:hAnsi="Times New Roman" w:cs="Times New Roman"/>
+          <w:sz w:val="18"/>
+          <w:szCs w:val="18"/>
+        </w:rPr>
+        <w:t>https://luthfi-portfolio.vercel.app</w:t>
       </w:r>
     </w:p>
     <w:p>
@@ -173,7 +181,25 @@
           <w:sz w:val="20"/>
           <w:szCs w:val="20"/>
         </w:rPr>
-        <w:t>Highly motivated Informatics Engineering student in the seventh semester with experience as a practicum assistant and Metaverse Developer (Blockchain) intern. Skilled in quick learning, effective knowledge application, and teamwork, seeking to contribute and grow in a dynamic environment</w:t>
+        <w:t xml:space="preserve">Highly motivated Informatics Engineering student in the </w:t>
+      </w:r>
+      <w:r>
+        <w:rPr>
+          <w:rFonts w:ascii="Times New Roman" w:eastAsia="Open Sans" w:hAnsi="Times New Roman" w:cs="Times New Roman"/>
+          <w:kern w:val="24"/>
+          <w:sz w:val="20"/>
+          <w:szCs w:val="20"/>
+        </w:rPr>
+        <w:t>final years</w:t>
+      </w:r>
+      <w:r>
+        <w:rPr>
+          <w:rFonts w:ascii="Times New Roman" w:eastAsia="Open Sans" w:hAnsi="Times New Roman" w:cs="Times New Roman"/>
+          <w:kern w:val="24"/>
+          <w:sz w:val="20"/>
+          <w:szCs w:val="20"/>
+        </w:rPr>
+        <w:t xml:space="preserve"> semester with experience as a practicum assistant and Metaverse Developer (Blockchain) intern. Skilled in quick learning, effective knowledge application, and teamwork, seeking to contribute and grow in a dynamic environment</w:t>
       </w:r>
       <w:r>
         <w:rPr>
@@ -266,7 +292,7 @@
               </wp:anchor>
             </w:drawing>
           </mc:Choice>
-          <mc:Fallback xmlns:sl="http://schemas.openxmlformats.org/schemaLibrary/2006/main" xmlns:a="http://schemas.openxmlformats.org/drawingml/2006/main" xmlns:pic="http://schemas.openxmlformats.org/drawingml/2006/picture" xmlns:c="http://schemas.openxmlformats.org/drawingml/2006/chart" xmlns:lc="http://schemas.openxmlformats.org/drawingml/2006/lockedCanvas" xmlns:dgm="http://schemas.openxmlformats.org/drawingml/2006/diagram" xmlns="http://schemas.microsoft.com/office/tasks/2019/documenttasks" xmlns:cr="http://schemas.microsoft.com/office/comments/2020/reactions">
+          <mc:Fallback xmlns:cr="http://schemas.microsoft.com/office/comments/2020/reactions" xmlns="http://schemas.microsoft.com/office/tasks/2019/documenttasks" xmlns:dgm="http://schemas.openxmlformats.org/drawingml/2006/diagram" xmlns:lc="http://schemas.openxmlformats.org/drawingml/2006/lockedCanvas" xmlns:c="http://schemas.openxmlformats.org/drawingml/2006/chart" xmlns:pic="http://schemas.openxmlformats.org/drawingml/2006/picture" xmlns:a="http://schemas.openxmlformats.org/drawingml/2006/main" xmlns:sl="http://schemas.openxmlformats.org/schemaLibrary/2006/main">
             <w:drawing>
               <wp:anchor allowOverlap="1" behindDoc="0" distB="0" distT="0" distL="114300" distR="114300" hidden="0" layoutInCell="1" locked="0" relativeHeight="0" simplePos="0">
                 <wp:simplePos x="0" y="0"/>
@@ -688,7 +714,7 @@
               </wp:anchor>
             </w:drawing>
           </mc:Choice>
-          <mc:Fallback xmlns:sl="http://schemas.openxmlformats.org/schemaLibrary/2006/main" xmlns:a="http://schemas.openxmlformats.org/drawingml/2006/main" xmlns:pic="http://schemas.openxmlformats.org/drawingml/2006/picture" xmlns:c="http://schemas.openxmlformats.org/drawingml/2006/chart" xmlns:lc="http://schemas.openxmlformats.org/drawingml/2006/lockedCanvas" xmlns:dgm="http://schemas.openxmlformats.org/drawingml/2006/diagram" xmlns="http://schemas.microsoft.com/office/tasks/2019/documenttasks" xmlns:cr="http://schemas.microsoft.com/office/comments/2020/reactions">
+          <mc:Fallback xmlns:cr="http://schemas.microsoft.com/office/comments/2020/reactions" xmlns="http://schemas.microsoft.com/office/tasks/2019/documenttasks" xmlns:dgm="http://schemas.openxmlformats.org/drawingml/2006/diagram" xmlns:lc="http://schemas.openxmlformats.org/drawingml/2006/lockedCanvas" xmlns:c="http://schemas.openxmlformats.org/drawingml/2006/chart" xmlns:pic="http://schemas.openxmlformats.org/drawingml/2006/picture" xmlns:a="http://schemas.openxmlformats.org/drawingml/2006/main" xmlns:sl="http://schemas.openxmlformats.org/schemaLibrary/2006/main">
             <w:drawing>
               <wp:anchor allowOverlap="1" behindDoc="0" distB="0" distT="0" distL="114300" distR="114300" hidden="0" layoutInCell="1" locked="0" relativeHeight="0" simplePos="0">
                 <wp:simplePos x="0" y="0"/>
@@ -2263,16 +2289,7 @@
                 <w:sz w:val="18"/>
                 <w:szCs w:val="18"/>
               </w:rPr>
-              <w:t>1</w:t>
-            </w:r>
-            <w:r>
-              <w:rPr>
-                <w:rFonts w:ascii="Times New Roman" w:eastAsia="Arial" w:hAnsi="Times New Roman" w:cs="Times New Roman"/>
-                <w:color w:val="0D0D0D"/>
-                <w:sz w:val="18"/>
-                <w:szCs w:val="18"/>
-              </w:rPr>
-              <w:t xml:space="preserve"> </w:t>
+              <w:t xml:space="preserve">1 </w:t>
             </w:r>
             <w:r>
               <w:rPr>
@@ -2511,79 +2528,61 @@
                 <w:b/>
                 <w:bCs/>
               </w:rPr>
-              <w:t>Sertifikasi Profesi</w:t>
-            </w:r>
-            <w:r>
-              <w:rPr>
-                <w:rFonts w:ascii="Times New Roman" w:hAnsi="Times New Roman" w:cs="Times New Roman"/>
-                <w:b/>
+              <w:t xml:space="preserve">Sertifikasi Profesi </w:t>
+            </w:r>
+            <w:r>
+              <w:rPr>
+                <w:rFonts w:ascii="Times New Roman" w:eastAsia="Arial" w:hAnsi="Times New Roman" w:cs="Times New Roman"/>
+                <w:b/>
+                <w:color w:val="0D0D0D"/>
+                <w:sz w:val="20"/>
+                <w:szCs w:val="20"/>
+              </w:rPr>
+              <w:t xml:space="preserve"> </w:t>
+            </w:r>
+            <w:r>
+              <w:rPr>
+                <w:rFonts w:ascii="Times New Roman" w:eastAsia="Arial" w:hAnsi="Times New Roman" w:cs="Times New Roman"/>
+                <w:b/>
+                <w:color w:val="0D0D0D"/>
+                <w:sz w:val="20"/>
+                <w:szCs w:val="20"/>
+              </w:rPr>
+              <w:t xml:space="preserve">            </w:t>
+            </w:r>
+            <w:r>
+              <w:rPr>
+                <w:rFonts w:ascii="Times New Roman" w:eastAsia="Arial" w:hAnsi="Times New Roman" w:cs="Times New Roman"/>
+                <w:b/>
+                <w:color w:val="0D0D0D"/>
+                <w:sz w:val="20"/>
+                <w:szCs w:val="20"/>
+              </w:rPr>
+              <w:t xml:space="preserve">                                                                                            </w:t>
+            </w:r>
+            <w:r>
+              <w:rPr>
+                <w:rFonts w:ascii="Times New Roman" w:eastAsia="Arial" w:hAnsi="Times New Roman" w:cs="Times New Roman"/>
                 <w:bCs/>
+                <w:color w:val="0D0D0D"/>
+                <w:sz w:val="20"/>
+                <w:szCs w:val="20"/>
+              </w:rPr>
+              <w:t>23</w:t>
+            </w:r>
+            <w:r>
+              <w:rPr>
+                <w:rFonts w:ascii="Times New Roman" w:eastAsia="Arial" w:hAnsi="Times New Roman" w:cs="Times New Roman"/>
+                <w:b/>
+                <w:color w:val="0D0D0D"/>
+                <w:sz w:val="20"/>
+                <w:szCs w:val="20"/>
               </w:rPr>
               <w:t xml:space="preserve"> </w:t>
             </w:r>
             <w:r>
               <w:rPr>
                 <w:rFonts w:ascii="Times New Roman" w:eastAsia="Arial" w:hAnsi="Times New Roman" w:cs="Times New Roman"/>
-                <w:b/>
-                <w:color w:val="0D0D0D"/>
-                <w:sz w:val="20"/>
-                <w:szCs w:val="20"/>
-              </w:rPr>
-              <w:t xml:space="preserve"> </w:t>
-            </w:r>
-            <w:r>
-              <w:rPr>
-                <w:rFonts w:ascii="Times New Roman" w:eastAsia="Arial" w:hAnsi="Times New Roman" w:cs="Times New Roman"/>
-                <w:b/>
-                <w:color w:val="0D0D0D"/>
-                <w:sz w:val="20"/>
-                <w:szCs w:val="20"/>
-              </w:rPr>
-              <w:t xml:space="preserve">            </w:t>
-            </w:r>
-            <w:r>
-              <w:rPr>
-                <w:rFonts w:ascii="Times New Roman" w:eastAsia="Arial" w:hAnsi="Times New Roman" w:cs="Times New Roman"/>
-                <w:b/>
-                <w:color w:val="0D0D0D"/>
-                <w:sz w:val="20"/>
-                <w:szCs w:val="20"/>
-              </w:rPr>
-              <w:t xml:space="preserve">                                                                          </w:t>
-            </w:r>
-            <w:r>
-              <w:rPr>
-                <w:rFonts w:ascii="Times New Roman" w:eastAsia="Arial" w:hAnsi="Times New Roman" w:cs="Times New Roman"/>
-                <w:b/>
-                <w:color w:val="0D0D0D"/>
-                <w:sz w:val="20"/>
-                <w:szCs w:val="20"/>
-              </w:rPr>
-              <w:t xml:space="preserve">                  </w:t>
-            </w:r>
-            <w:r>
-              <w:rPr>
-                <w:rFonts w:ascii="Times New Roman" w:eastAsia="Arial" w:hAnsi="Times New Roman" w:cs="Times New Roman"/>
-                <w:bCs/>
-                <w:color w:val="0D0D0D"/>
-                <w:sz w:val="20"/>
-                <w:szCs w:val="20"/>
-              </w:rPr>
-              <w:t>23</w:t>
-            </w:r>
-            <w:r>
-              <w:rPr>
-                <w:rFonts w:ascii="Times New Roman" w:eastAsia="Arial" w:hAnsi="Times New Roman" w:cs="Times New Roman"/>
-                <w:b/>
-                <w:color w:val="0D0D0D"/>
-                <w:sz w:val="20"/>
-                <w:szCs w:val="20"/>
-              </w:rPr>
-              <w:t xml:space="preserve"> </w:t>
-            </w:r>
-            <w:r>
-              <w:rPr>
-                <w:rFonts w:ascii="Times New Roman" w:eastAsia="Arial" w:hAnsi="Times New Roman" w:cs="Times New Roman"/>
                 <w:color w:val="0D0D0D"/>
                 <w:sz w:val="18"/>
                 <w:szCs w:val="18"/>
@@ -2606,16 +2605,7 @@
                 <w:sz w:val="18"/>
                 <w:szCs w:val="18"/>
               </w:rPr>
-              <w:t>4</w:t>
-            </w:r>
-            <w:r>
-              <w:rPr>
-                <w:rFonts w:ascii="Times New Roman" w:eastAsia="Arial" w:hAnsi="Times New Roman" w:cs="Times New Roman"/>
-                <w:color w:val="0D0D0D"/>
-                <w:sz w:val="18"/>
-                <w:szCs w:val="18"/>
-              </w:rPr>
-              <w:t xml:space="preserve"> </w:t>
+              <w:t xml:space="preserve">4 </w:t>
             </w:r>
             <w:r>
               <w:rPr>
@@ -2633,25 +2623,7 @@
                 <w:sz w:val="18"/>
                 <w:szCs w:val="18"/>
               </w:rPr>
-              <w:t xml:space="preserve"> </w:t>
-            </w:r>
-            <w:r>
-              <w:rPr>
-                <w:rFonts w:ascii="Times New Roman" w:eastAsia="Arial" w:hAnsi="Times New Roman" w:cs="Times New Roman"/>
-                <w:color w:val="0D0D0D"/>
-                <w:sz w:val="18"/>
-                <w:szCs w:val="18"/>
-              </w:rPr>
-              <w:t>28 Sept</w:t>
-            </w:r>
-            <w:r>
-              <w:rPr>
-                <w:rFonts w:ascii="Times New Roman" w:eastAsia="Arial" w:hAnsi="Times New Roman" w:cs="Times New Roman"/>
-                <w:color w:val="0D0D0D"/>
-                <w:sz w:val="18"/>
-                <w:szCs w:val="18"/>
-              </w:rPr>
-              <w:t xml:space="preserve"> </w:t>
+              <w:t xml:space="preserve"> 28 Sept </w:t>
             </w:r>
             <w:r>
               <w:rPr>
@@ -4722,6 +4694,7 @@
   <w:style w:type="character" w:default="1" w:styleId="DefaultParagraphFont">
     <w:name w:val="Default Paragraph Font"/>
     <w:uiPriority w:val="1"/>
+    <w:semiHidden/>
     <w:unhideWhenUsed/>
   </w:style>
   <w:style w:type="table" w:default="1" w:styleId="TableNormal">

</xml_diff>